<commit_message>
Aggiornata lettera presentazione + versione definitiva PDF
</commit_message>
<xml_diff>
--- a/SWE/Documentazione/Lettera_di_Presentazione/Letteradipresentazione.docx
+++ b/SWE/Documentazione/Lettera_di_Presentazione/Letteradipresentazione.docx
@@ -101,210 +101,272 @@
       </w:r>
     </w:p>
     <w:p/>
-    <w:p>
+    <w:p/>
+    <w:p>
+      <w:pPr>
+        <w:jc w:val="right"/>
+      </w:pPr>
+      <w:r>
+        <w:t>Padova, 20 dicembre 2013</w:t>
+      </w:r>
+    </w:p>
+    <w:p>
+      <w:pPr>
+        <w:jc w:val="center"/>
+      </w:pPr>
+    </w:p>
+    <w:p>
+      <w:pPr>
+        <w:jc w:val="both"/>
+      </w:pPr>
+      <w:r>
+        <w:t>Egregio Professore Vardanega Tullio,</w:t>
+      </w:r>
+    </w:p>
+    <w:p>
+      <w:pPr>
+        <w:jc w:val="both"/>
+      </w:pPr>
+    </w:p>
+    <w:p>
+      <w:pPr>
+        <w:jc w:val="both"/>
+      </w:pPr>
+      <w:r>
+        <w:t>Con la presente il gruppo Aperture Software intende richiederLe ufficialmente l’approvazione per lo sviluppo del capitolato</w:t>
+      </w:r>
+    </w:p>
+    <w:p>
+      <w:pPr>
+        <w:jc w:val="both"/>
+      </w:pPr>
+    </w:p>
+    <w:p>
+      <w:pPr>
+        <w:jc w:val="center"/>
+      </w:pPr>
+      <w:r>
+        <w:rPr>
+          <w:b/>
+        </w:rPr>
+        <w:t>MaaP: MongoDB as an Admin Platform</w:t>
+      </w:r>
+    </w:p>
+    <w:p>
+      <w:pPr>
+        <w:jc w:val="both"/>
+      </w:pPr>
+    </w:p>
+    <w:p>
+      <w:pPr>
+        <w:jc w:val="both"/>
+      </w:pPr>
+      <w:r>
+        <w:t>I dettagli di analisi del prodotto, di pianificazione e di qualità sono trattati in maniera approfondita nei seguenti documenti:</w:t>
+      </w:r>
+    </w:p>
+    <w:p>
+      <w:pPr>
+        <w:jc w:val="both"/>
+      </w:pPr>
+    </w:p>
+    <w:p>
+      <w:pPr>
+        <w:jc w:val="both"/>
+      </w:pPr>
+      <w:r>
+        <w:rPr>
+          <w:i/>
+        </w:rPr>
+        <w:t>• Analisi_dei_</w:t>
+      </w:r>
+      <w:r>
+        <w:rPr>
+          <w:i/>
+        </w:rPr>
+        <w:t>r</w:t>
+      </w:r>
+      <w:r>
+        <w:rPr>
+          <w:i/>
+        </w:rPr>
+        <w:t>equisiti_</w:t>
+      </w:r>
+      <w:r>
+        <w:rPr>
+          <w:i/>
+        </w:rPr>
+        <w:t>v1.2.0;</w:t>
+      </w:r>
+    </w:p>
+    <w:p>
+      <w:pPr>
+        <w:jc w:val="both"/>
+      </w:pPr>
+      <w:r>
+        <w:rPr>
+          <w:i/>
+        </w:rPr>
+        <w:t>• Glossario_</w:t>
+      </w:r>
+      <w:r>
+        <w:rPr>
+          <w:i/>
+        </w:rPr>
+        <w:t>v1.2.0;</w:t>
+      </w:r>
+    </w:p>
+    <w:p>
+      <w:pPr>
+        <w:jc w:val="both"/>
+      </w:pPr>
+      <w:r>
+        <w:rPr>
+          <w:i/>
+        </w:rPr>
+        <w:t>• Norme_di_p</w:t>
+      </w:r>
+      <w:r>
+        <w:rPr>
+          <w:i/>
+        </w:rPr>
+        <w:t>rogetto_</w:t>
+      </w:r>
+      <w:r>
+        <w:rPr>
+          <w:i/>
+        </w:rPr>
+        <w:t>v1.2.0;</w:t>
+      </w:r>
+    </w:p>
+    <w:p>
+      <w:pPr>
+        <w:jc w:val="both"/>
+      </w:pPr>
+      <w:r>
+        <w:rPr>
+          <w:i/>
+        </w:rPr>
+        <w:t>• Piano_di_p</w:t>
+      </w:r>
+      <w:r>
+        <w:rPr>
+          <w:i/>
+        </w:rPr>
+        <w:t>rogetto_</w:t>
+      </w:r>
+      <w:r>
+        <w:rPr>
+          <w:i/>
+        </w:rPr>
+        <w:t>v1.2.0;</w:t>
+      </w:r>
+    </w:p>
+    <w:p>
+      <w:pPr>
+        <w:jc w:val="both"/>
+      </w:pPr>
+      <w:r>
+        <w:rPr>
+          <w:i/>
+        </w:rPr>
+        <w:t>• Piano_di_</w:t>
+      </w:r>
+      <w:r>
+        <w:rPr>
+          <w:i/>
+        </w:rPr>
+        <w:t>q</w:t>
+      </w:r>
+      <w:r>
+        <w:rPr>
+          <w:i/>
+        </w:rPr>
+        <w:t>ualifica_</w:t>
+      </w:r>
+      <w:r>
+        <w:rPr>
+          <w:i/>
+        </w:rPr>
+        <w:t>v1.2.0;</w:t>
+      </w:r>
+    </w:p>
+    <w:p>
+      <w:pPr>
+        <w:jc w:val="both"/>
+      </w:pPr>
+      <w:r>
+        <w:rPr>
+          <w:i/>
+        </w:rPr>
+        <w:t>• Studio_di_</w:t>
+      </w:r>
+      <w:r>
+        <w:rPr>
+          <w:i/>
+        </w:rPr>
+        <w:t>f</w:t>
+      </w:r>
+      <w:r>
+        <w:rPr>
+          <w:i/>
+        </w:rPr>
+        <w:t>attibilita_</w:t>
+      </w:r>
+      <w:r>
+        <w:rPr>
+          <w:i/>
+        </w:rPr>
+        <w:t>v1.2.0;</w:t>
+      </w:r>
+    </w:p>
+    <w:p>
+      <w:pPr>
+        <w:jc w:val="both"/>
+      </w:pPr>
+      <w:r>
+        <w:rPr>
+          <w:i/>
+        </w:rPr>
+        <w:t>• Verbale_</w:t>
+      </w:r>
+      <w:r>
+        <w:rPr>
+          <w:i/>
+        </w:rPr>
+        <w:t>e</w:t>
+      </w:r>
+      <w:r>
+        <w:rPr>
+          <w:i/>
+        </w:rPr>
+        <w:t>sterno</w:t>
+      </w:r>
+      <w:r>
+        <w:rPr>
+          <w:i/>
+        </w:rPr>
+        <w:t>_2013</w:t>
+      </w:r>
+      <w:r>
+        <w:rPr>
+          <w:i/>
+        </w:rPr>
+        <w:t>1205_</w:t>
+      </w:r>
+      <w:r>
+        <w:rPr>
+          <w:i/>
+        </w:rPr>
+        <w:t>v1</w:t>
+      </w:r>
       <w:bookmarkStart w:id="0" w:name="_GoBack"/>
       <w:bookmarkEnd w:id="0"/>
-    </w:p>
-    <w:p>
-      <w:pPr>
-        <w:jc w:val="right"/>
-      </w:pPr>
-      <w:r>
-        <w:t>Padova, 20 dicembre 2013</w:t>
-      </w:r>
-    </w:p>
-    <w:p>
-      <w:pPr>
-        <w:jc w:val="center"/>
-      </w:pPr>
-    </w:p>
-    <w:p>
-      <w:pPr>
-        <w:jc w:val="both"/>
-      </w:pPr>
-      <w:r>
-        <w:t>Egregio Professore Vardanega Tullio,</w:t>
-      </w:r>
-    </w:p>
-    <w:p>
-      <w:pPr>
-        <w:jc w:val="both"/>
-      </w:pPr>
-    </w:p>
-    <w:p>
-      <w:pPr>
-        <w:jc w:val="both"/>
-      </w:pPr>
-      <w:r>
-        <w:t>Con la presente il gruppo Aperture Software intende richiederLe ufficialmente l’approvazione per lo sviluppo del capitolato</w:t>
-      </w:r>
-    </w:p>
-    <w:p>
-      <w:pPr>
-        <w:jc w:val="both"/>
-      </w:pPr>
-    </w:p>
-    <w:p>
-      <w:pPr>
-        <w:jc w:val="center"/>
-      </w:pPr>
-      <w:r>
-        <w:rPr>
-          <w:b/>
-        </w:rPr>
-        <w:t>MaaP: MongoDB as an Admin Platform</w:t>
-      </w:r>
-    </w:p>
-    <w:p>
-      <w:pPr>
-        <w:jc w:val="both"/>
-      </w:pPr>
-    </w:p>
-    <w:p>
-      <w:pPr>
-        <w:jc w:val="both"/>
-      </w:pPr>
-      <w:r>
-        <w:t>I dettagli di analisi del prodotto, di pianificazione e di qualità sono trattati in maniera appr</w:t>
-      </w:r>
-      <w:r>
-        <w:t>ofondita nei seguenti documenti:</w:t>
-      </w:r>
-    </w:p>
-    <w:p>
-      <w:pPr>
-        <w:jc w:val="both"/>
-      </w:pPr>
-    </w:p>
-    <w:p>
-      <w:pPr>
-        <w:jc w:val="both"/>
-      </w:pPr>
-      <w:r>
-        <w:rPr>
-          <w:i/>
-        </w:rPr>
-        <w:t>• Analisi_dei_Requisiti_</w:t>
-      </w:r>
-      <w:r>
-        <w:rPr>
-          <w:i/>
-        </w:rPr>
-        <w:t>v1.2.0;</w:t>
-      </w:r>
-    </w:p>
-    <w:p>
-      <w:pPr>
-        <w:jc w:val="both"/>
-      </w:pPr>
-      <w:r>
-        <w:rPr>
-          <w:i/>
-        </w:rPr>
-        <w:t>• Glossario_</w:t>
-      </w:r>
-      <w:r>
-        <w:rPr>
-          <w:i/>
-        </w:rPr>
-        <w:t>v1.2.0;</w:t>
-      </w:r>
-    </w:p>
-    <w:p>
-      <w:pPr>
-        <w:jc w:val="both"/>
-      </w:pPr>
-      <w:r>
-        <w:rPr>
-          <w:i/>
-        </w:rPr>
-        <w:t>• Norme_di_Progetto_</w:t>
-      </w:r>
-      <w:r>
-        <w:rPr>
-          <w:i/>
-        </w:rPr>
-        <w:t>v1.2.0;</w:t>
-      </w:r>
-    </w:p>
-    <w:p>
-      <w:pPr>
-        <w:jc w:val="both"/>
-      </w:pPr>
-      <w:r>
-        <w:rPr>
-          <w:i/>
-        </w:rPr>
-        <w:t>• Piano_di_Progetto_</w:t>
-      </w:r>
-      <w:r>
-        <w:rPr>
-          <w:i/>
-        </w:rPr>
-        <w:t>v1.2.0;</w:t>
-      </w:r>
-    </w:p>
-    <w:p>
-      <w:pPr>
-        <w:jc w:val="both"/>
-      </w:pPr>
-      <w:r>
-        <w:rPr>
-          <w:i/>
-        </w:rPr>
-        <w:t>• Piano_di_Qualifica_</w:t>
-      </w:r>
-      <w:r>
-        <w:rPr>
-          <w:i/>
-        </w:rPr>
-        <w:t>v1.2.0;</w:t>
-      </w:r>
-    </w:p>
-    <w:p>
-      <w:pPr>
-        <w:jc w:val="both"/>
-      </w:pPr>
-      <w:r>
-        <w:rPr>
-          <w:i/>
-        </w:rPr>
-        <w:t>• Studio_di_Fattibilita_</w:t>
-      </w:r>
-      <w:r>
-        <w:rPr>
-          <w:i/>
-        </w:rPr>
-        <w:t>v1.2.0;</w:t>
-      </w:r>
-    </w:p>
-    <w:p>
-      <w:pPr>
-        <w:jc w:val="both"/>
-      </w:pPr>
-      <w:r>
-        <w:rPr>
-          <w:i/>
-        </w:rPr>
-        <w:t>• Verbale_</w:t>
-      </w:r>
-      <w:r>
-        <w:rPr>
-          <w:i/>
-        </w:rPr>
-        <w:t>Esterno</w:t>
-      </w:r>
-      <w:r>
-        <w:rPr>
-          <w:i/>
-        </w:rPr>
-        <w:t>_2013_12_05_</w:t>
-      </w:r>
-      <w:r>
-        <w:rPr>
-          <w:i/>
-        </w:rPr>
-        <w:t>v1.2.0.</w:t>
+      <w:r>
+        <w:rPr>
+          <w:i/>
+        </w:rPr>
+        <w:t>.2.0.</w:t>
       </w:r>
     </w:p>
     <w:p>

</xml_diff>

<commit_message>
aggiornata lettera di presentazione
</commit_message>
<xml_diff>
--- a/SWE/Documentazione/Lettera_di_Presentazione/Letteradipresentazione.docx
+++ b/SWE/Documentazione/Lettera_di_Presentazione/Letteradipresentazione.docx
@@ -9,7 +9,7 @@
           <w:noProof/>
         </w:rPr>
         <w:drawing>
-          <wp:inline distT="114300" distB="114300" distL="114300" distR="114300">
+          <wp:inline distT="114300" distB="114300" distL="114300" distR="114300" wp14:anchorId="37E30C4A" wp14:editId="1C5B47DB">
             <wp:extent cx="2952750" cy="931333"/>
             <wp:effectExtent l="0" t="0" r="0" b="2540"/>
             <wp:docPr id="1" name="image00.png"/>
@@ -44,69 +44,61 @@
         </w:drawing>
       </w:r>
     </w:p>
+    <w:p>
+      <w:pPr>
+        <w:jc w:val="right"/>
+      </w:pPr>
+      <w:r>
+        <w:t>Pinato Giacomo</w:t>
+      </w:r>
+    </w:p>
+    <w:p>
+      <w:pPr>
+        <w:jc w:val="right"/>
+      </w:pPr>
+      <w:r>
+        <w:t>Responsabile Aperture S</w:t>
+      </w:r>
+      <w:r>
+        <w:t>oftware</w:t>
+      </w:r>
+    </w:p>
     <w:p/>
-    <w:p/>
+    <w:p>
+      <w:r>
+        <w:t>Alla cortese attenzione del Committente</w:t>
+      </w:r>
+    </w:p>
+    <w:p>
+      <w:r>
+        <w:t>Prof. Vardanega Tullio</w:t>
+      </w:r>
+    </w:p>
+    <w:p>
+      <w:r>
+        <w:t>Università degli Studi di Padova</w:t>
+      </w:r>
+    </w:p>
+    <w:p>
+      <w:r>
+        <w:t>Via Trieste 63</w:t>
+      </w:r>
+    </w:p>
+    <w:p>
+      <w:r>
+        <w:t>35121, Padova</w:t>
+      </w:r>
+    </w:p>
     <w:p>
       <w:pPr>
         <w:jc w:val="right"/>
       </w:pPr>
-      <w:r>
-        <w:t>Pinato Giacomo</w:t>
-      </w:r>
     </w:p>
     <w:p>
       <w:pPr>
         <w:jc w:val="right"/>
       </w:pPr>
       <w:r>
-        <w:t>Responsabile Aperture S</w:t>
-      </w:r>
-      <w:r>
-        <w:t>oftware</w:t>
-      </w:r>
-    </w:p>
-    <w:p>
-      <w:pPr>
-        <w:jc w:val="right"/>
-      </w:pPr>
-    </w:p>
-    <w:p>
-      <w:pPr>
-        <w:jc w:val="right"/>
-      </w:pPr>
-    </w:p>
-    <w:p>
-      <w:r>
-        <w:t>Alla cortese attenzione del Committente</w:t>
-      </w:r>
-    </w:p>
-    <w:p>
-      <w:r>
-        <w:t>Prof. Vardanega Tullio</w:t>
-      </w:r>
-    </w:p>
-    <w:p>
-      <w:r>
-        <w:t>Università degli Studi di Padova</w:t>
-      </w:r>
-    </w:p>
-    <w:p>
-      <w:r>
-        <w:t>Via Trieste 63</w:t>
-      </w:r>
-    </w:p>
-    <w:p>
-      <w:r>
-        <w:t>35121, Padova</w:t>
-      </w:r>
-    </w:p>
-    <w:p/>
-    <w:p/>
-    <w:p>
-      <w:pPr>
-        <w:jc w:val="right"/>
-      </w:pPr>
-      <w:r>
         <w:t>Padova, 20 dicembre 2013</w:t>
       </w:r>
     </w:p>
@@ -162,224 +154,344 @@
         <w:jc w:val="both"/>
       </w:pPr>
       <w:r>
-        <w:t>I dettagli di analisi del prodotto, di pianificazione e di qualità sono trattati in maniera approfondita nei seguenti documenti:</w:t>
-      </w:r>
-    </w:p>
-    <w:p>
-      <w:pPr>
-        <w:jc w:val="both"/>
-      </w:pPr>
-    </w:p>
-    <w:p>
-      <w:pPr>
-        <w:jc w:val="both"/>
-      </w:pPr>
-      <w:r>
-        <w:rPr>
-          <w:i/>
-        </w:rPr>
-        <w:t>• Analisi_dei_</w:t>
-      </w:r>
-      <w:r>
-        <w:rPr>
-          <w:i/>
-        </w:rPr>
-        <w:t>r</w:t>
-      </w:r>
-      <w:r>
-        <w:rPr>
-          <w:i/>
-        </w:rPr>
-        <w:t>equisiti_</w:t>
-      </w:r>
-      <w:r>
-        <w:rPr>
-          <w:i/>
-        </w:rPr>
-        <w:t>v1.2.0;</w:t>
-      </w:r>
-    </w:p>
-    <w:p>
-      <w:pPr>
-        <w:jc w:val="both"/>
-      </w:pPr>
-      <w:r>
-        <w:rPr>
-          <w:i/>
-        </w:rPr>
-        <w:t>• Glossario_</w:t>
-      </w:r>
-      <w:r>
-        <w:rPr>
-          <w:i/>
-        </w:rPr>
-        <w:t>v1.2.0;</w:t>
-      </w:r>
-    </w:p>
-    <w:p>
-      <w:pPr>
-        <w:jc w:val="both"/>
-      </w:pPr>
-      <w:r>
-        <w:rPr>
-          <w:i/>
-        </w:rPr>
-        <w:t>• Norme_di_p</w:t>
-      </w:r>
-      <w:r>
-        <w:rPr>
-          <w:i/>
-        </w:rPr>
-        <w:t>rogetto_</w:t>
-      </w:r>
-      <w:r>
-        <w:rPr>
-          <w:i/>
-        </w:rPr>
-        <w:t>v1.2.0;</w:t>
-      </w:r>
-    </w:p>
-    <w:p>
-      <w:pPr>
-        <w:jc w:val="both"/>
-      </w:pPr>
-      <w:r>
-        <w:rPr>
-          <w:i/>
-        </w:rPr>
-        <w:t>• Piano_di_p</w:t>
-      </w:r>
-      <w:r>
-        <w:rPr>
-          <w:i/>
-        </w:rPr>
-        <w:t>rogetto_</w:t>
-      </w:r>
-      <w:r>
-        <w:rPr>
-          <w:i/>
-        </w:rPr>
-        <w:t>v1.2.0;</w:t>
-      </w:r>
-    </w:p>
-    <w:p>
-      <w:pPr>
-        <w:jc w:val="both"/>
-      </w:pPr>
-      <w:r>
-        <w:rPr>
-          <w:i/>
-        </w:rPr>
-        <w:t>• Piano_di_</w:t>
-      </w:r>
-      <w:r>
-        <w:rPr>
-          <w:i/>
-        </w:rPr>
-        <w:t>q</w:t>
-      </w:r>
-      <w:r>
-        <w:rPr>
-          <w:i/>
-        </w:rPr>
-        <w:t>ualifica_</w:t>
-      </w:r>
-      <w:r>
-        <w:rPr>
-          <w:i/>
-        </w:rPr>
-        <w:t>v1.2.0;</w:t>
-      </w:r>
-    </w:p>
-    <w:p>
-      <w:pPr>
-        <w:jc w:val="both"/>
-      </w:pPr>
-      <w:r>
-        <w:rPr>
-          <w:i/>
-        </w:rPr>
-        <w:t>• Studio_di_</w:t>
-      </w:r>
-      <w:r>
-        <w:rPr>
-          <w:i/>
-        </w:rPr>
-        <w:t>f</w:t>
-      </w:r>
-      <w:r>
-        <w:rPr>
-          <w:i/>
-        </w:rPr>
-        <w:t>attibilita_</w:t>
-      </w:r>
-      <w:r>
-        <w:rPr>
-          <w:i/>
-        </w:rPr>
-        <w:t>v1.2.0;</w:t>
-      </w:r>
-    </w:p>
-    <w:p>
-      <w:pPr>
-        <w:jc w:val="both"/>
-      </w:pPr>
-      <w:r>
-        <w:rPr>
-          <w:i/>
-        </w:rPr>
-        <w:t>• Verbale_</w:t>
-      </w:r>
-      <w:r>
-        <w:rPr>
-          <w:i/>
-        </w:rPr>
-        <w:t>e</w:t>
-      </w:r>
-      <w:r>
-        <w:rPr>
-          <w:i/>
-        </w:rPr>
-        <w:t>sterno</w:t>
-      </w:r>
-      <w:r>
-        <w:rPr>
-          <w:i/>
-        </w:rPr>
-        <w:t>_2013</w:t>
-      </w:r>
-      <w:r>
-        <w:rPr>
-          <w:i/>
-        </w:rPr>
-        <w:t>1205_</w:t>
-      </w:r>
-      <w:r>
-        <w:rPr>
-          <w:i/>
-        </w:rPr>
-        <w:t>v1</w:t>
-      </w:r>
+        <w:t>Il gruppo è composto dai seguenti componenti:</w:t>
+      </w:r>
+    </w:p>
+    <w:p>
+      <w:pPr>
+        <w:jc w:val="both"/>
+      </w:pPr>
+      <w:r>
+        <w:rPr>
+          <w:noProof/>
+        </w:rPr>
+        <w:drawing>
+          <wp:anchor distT="0" distB="0" distL="114300" distR="114300" simplePos="0" relativeHeight="251659264" behindDoc="0" locked="0" layoutInCell="1" allowOverlap="1" wp14:anchorId="290A35FF" wp14:editId="07C64A36">
+            <wp:simplePos x="0" y="0"/>
+            <wp:positionH relativeFrom="column">
+              <wp:posOffset>1028700</wp:posOffset>
+            </wp:positionH>
+            <wp:positionV relativeFrom="paragraph">
+              <wp:posOffset>9525</wp:posOffset>
+            </wp:positionV>
+            <wp:extent cx="4131963" cy="1562100"/>
+            <wp:effectExtent l="0" t="0" r="1905" b="0"/>
+            <wp:wrapNone/>
+            <wp:docPr id="3" name="Picture 3" descr="D:\ApertureProject_GIT\SWE\Documentazione\Lettera_di_Presentazione\gruppo.JPG"/>
+            <wp:cNvGraphicFramePr>
+              <a:graphicFrameLocks xmlns:a="http://schemas.openxmlformats.org/drawingml/2006/main" noChangeAspect="1"/>
+            </wp:cNvGraphicFramePr>
+            <a:graphic xmlns:a="http://schemas.openxmlformats.org/drawingml/2006/main">
+              <a:graphicData uri="http://schemas.openxmlformats.org/drawingml/2006/picture">
+                <pic:pic xmlns:pic="http://schemas.openxmlformats.org/drawingml/2006/picture">
+                  <pic:nvPicPr>
+                    <pic:cNvPr id="0" name="Picture 1" descr="D:\ApertureProject_GIT\SWE\Documentazione\Lettera_di_Presentazione\gruppo.JPG"/>
+                    <pic:cNvPicPr>
+                      <a:picLocks noChangeAspect="1" noChangeArrowheads="1"/>
+                    </pic:cNvPicPr>
+                  </pic:nvPicPr>
+                  <pic:blipFill>
+                    <a:blip r:embed="rId6">
+                      <a:extLst>
+                        <a:ext uri="{28A0092B-C50C-407E-A947-70E740481C1C}">
+                          <a14:useLocalDpi xmlns:a14="http://schemas.microsoft.com/office/drawing/2010/main" val="0"/>
+                        </a:ext>
+                      </a:extLst>
+                    </a:blip>
+                    <a:srcRect/>
+                    <a:stretch>
+                      <a:fillRect/>
+                    </a:stretch>
+                  </pic:blipFill>
+                  <pic:spPr bwMode="auto">
+                    <a:xfrm>
+                      <a:off x="0" y="0"/>
+                      <a:ext cx="4131963" cy="1562100"/>
+                    </a:xfrm>
+                    <a:prstGeom prst="rect">
+                      <a:avLst/>
+                    </a:prstGeom>
+                    <a:noFill/>
+                    <a:ln>
+                      <a:noFill/>
+                    </a:ln>
+                  </pic:spPr>
+                </pic:pic>
+              </a:graphicData>
+            </a:graphic>
+            <wp14:sizeRelH relativeFrom="page">
+              <wp14:pctWidth>0</wp14:pctWidth>
+            </wp14:sizeRelH>
+            <wp14:sizeRelV relativeFrom="page">
+              <wp14:pctHeight>0</wp14:pctHeight>
+            </wp14:sizeRelV>
+          </wp:anchor>
+        </w:drawing>
+      </w:r>
+    </w:p>
+    <w:p>
+      <w:pPr>
+        <w:jc w:val="both"/>
+      </w:pPr>
+    </w:p>
+    <w:p>
+      <w:pPr>
+        <w:jc w:val="both"/>
+      </w:pPr>
+    </w:p>
+    <w:p>
+      <w:pPr>
+        <w:jc w:val="both"/>
+      </w:pPr>
+    </w:p>
+    <w:p>
+      <w:pPr>
+        <w:jc w:val="both"/>
+      </w:pPr>
+    </w:p>
+    <w:p>
+      <w:pPr>
+        <w:jc w:val="both"/>
+      </w:pPr>
       <w:bookmarkStart w:id="0" w:name="_GoBack"/>
       <w:bookmarkEnd w:id="0"/>
-      <w:r>
-        <w:rPr>
-          <w:i/>
-        </w:rPr>
-        <w:t>.2.0.</w:t>
-      </w:r>
-    </w:p>
-    <w:p>
-      <w:pPr>
-        <w:jc w:val="both"/>
-      </w:pPr>
-    </w:p>
-    <w:p>
-      <w:pPr>
-        <w:jc w:val="both"/>
-      </w:pPr>
-      <w:r>
-        <w:t>RingraziandoLa anticipatamente per Sua attenzione, Le porgo cordiali saluti.</w:t>
+    </w:p>
+    <w:p>
+      <w:pPr>
+        <w:jc w:val="center"/>
+      </w:pPr>
+    </w:p>
+    <w:p>
+      <w:pPr>
+        <w:jc w:val="center"/>
+      </w:pPr>
+    </w:p>
+    <w:p>
+      <w:pPr>
+        <w:jc w:val="both"/>
+      </w:pPr>
+    </w:p>
+    <w:p>
+      <w:pPr>
+        <w:jc w:val="both"/>
+      </w:pPr>
+      <w:r>
+        <w:t>I dettagli di analisi del prodotto, di pianificazione e di qualità sono trattati in maniera approfondita nei seguenti documenti:</w:t>
+      </w:r>
+    </w:p>
+    <w:p>
+      <w:pPr>
+        <w:jc w:val="both"/>
+      </w:pPr>
+    </w:p>
+    <w:p>
+      <w:pPr>
+        <w:jc w:val="both"/>
+      </w:pPr>
+      <w:r>
+        <w:rPr>
+          <w:i/>
+        </w:rPr>
+        <w:t>• Analisi_dei_</w:t>
+      </w:r>
+      <w:r>
+        <w:rPr>
+          <w:i/>
+        </w:rPr>
+        <w:t>r</w:t>
+      </w:r>
+      <w:r>
+        <w:rPr>
+          <w:i/>
+        </w:rPr>
+        <w:t>equisiti_</w:t>
+      </w:r>
+      <w:r>
+        <w:rPr>
+          <w:i/>
+        </w:rPr>
+        <w:t>v1.2.0;</w:t>
+      </w:r>
+    </w:p>
+    <w:p>
+      <w:pPr>
+        <w:jc w:val="both"/>
+      </w:pPr>
+      <w:r>
+        <w:rPr>
+          <w:i/>
+        </w:rPr>
+        <w:t>• Glossario_</w:t>
+      </w:r>
+      <w:r>
+        <w:rPr>
+          <w:i/>
+        </w:rPr>
+        <w:t>v1.2.0;</w:t>
+      </w:r>
+    </w:p>
+    <w:p>
+      <w:pPr>
+        <w:jc w:val="both"/>
+      </w:pPr>
+      <w:r>
+        <w:rPr>
+          <w:i/>
+        </w:rPr>
+        <w:t>• Norme_di_p</w:t>
+      </w:r>
+      <w:r>
+        <w:rPr>
+          <w:i/>
+        </w:rPr>
+        <w:t>rogetto_</w:t>
+      </w:r>
+      <w:r>
+        <w:rPr>
+          <w:i/>
+        </w:rPr>
+        <w:t>v1.2.0;</w:t>
+      </w:r>
+    </w:p>
+    <w:p>
+      <w:pPr>
+        <w:jc w:val="both"/>
+      </w:pPr>
+      <w:r>
+        <w:rPr>
+          <w:i/>
+        </w:rPr>
+        <w:t>• Piano_di_p</w:t>
+      </w:r>
+      <w:r>
+        <w:rPr>
+          <w:i/>
+        </w:rPr>
+        <w:t>rogetto_</w:t>
+      </w:r>
+      <w:r>
+        <w:rPr>
+          <w:i/>
+        </w:rPr>
+        <w:t>v1.2.0;</w:t>
+      </w:r>
+    </w:p>
+    <w:p>
+      <w:pPr>
+        <w:jc w:val="both"/>
+      </w:pPr>
+      <w:r>
+        <w:rPr>
+          <w:i/>
+        </w:rPr>
+        <w:t>• Piano_di_</w:t>
+      </w:r>
+      <w:r>
+        <w:rPr>
+          <w:i/>
+        </w:rPr>
+        <w:t>q</w:t>
+      </w:r>
+      <w:r>
+        <w:rPr>
+          <w:i/>
+        </w:rPr>
+        <w:t>ualifica_</w:t>
+      </w:r>
+      <w:r>
+        <w:rPr>
+          <w:i/>
+        </w:rPr>
+        <w:t>v1.2.0;</w:t>
+      </w:r>
+    </w:p>
+    <w:p>
+      <w:pPr>
+        <w:jc w:val="both"/>
+      </w:pPr>
+      <w:r>
+        <w:rPr>
+          <w:i/>
+        </w:rPr>
+        <w:t>• Studio_di_</w:t>
+      </w:r>
+      <w:r>
+        <w:rPr>
+          <w:i/>
+        </w:rPr>
+        <w:t>f</w:t>
+      </w:r>
+      <w:r>
+        <w:rPr>
+          <w:i/>
+        </w:rPr>
+        <w:t>attibilita_</w:t>
+      </w:r>
+      <w:r>
+        <w:rPr>
+          <w:i/>
+        </w:rPr>
+        <w:t>v1.2.0;</w:t>
+      </w:r>
+    </w:p>
+    <w:p>
+      <w:pPr>
+        <w:jc w:val="both"/>
+      </w:pPr>
+      <w:r>
+        <w:rPr>
+          <w:i/>
+        </w:rPr>
+        <w:t>• Verbale_</w:t>
+      </w:r>
+      <w:r>
+        <w:rPr>
+          <w:i/>
+        </w:rPr>
+        <w:t>e</w:t>
+      </w:r>
+      <w:r>
+        <w:rPr>
+          <w:i/>
+        </w:rPr>
+        <w:t>sterno</w:t>
+      </w:r>
+      <w:r>
+        <w:rPr>
+          <w:i/>
+        </w:rPr>
+        <w:t>_2013</w:t>
+      </w:r>
+      <w:r>
+        <w:rPr>
+          <w:i/>
+        </w:rPr>
+        <w:t>1205_</w:t>
+      </w:r>
+      <w:r>
+        <w:rPr>
+          <w:i/>
+        </w:rPr>
+        <w:t>v1.2.0.</w:t>
+      </w:r>
+    </w:p>
+    <w:p>
+      <w:pPr>
+        <w:jc w:val="both"/>
+      </w:pPr>
+    </w:p>
+    <w:p>
+      <w:pPr>
+        <w:jc w:val="both"/>
+      </w:pPr>
+      <w:r>
+        <w:t xml:space="preserve">RingraziandoLa anticipatamente per </w:t>
+      </w:r>
+      <w:r>
+        <w:t xml:space="preserve">la </w:t>
+      </w:r>
+      <w:r>
+        <w:t>Sua attenzione, Le porgo cordiali saluti.</w:t>
       </w:r>
     </w:p>
     <w:p>
@@ -417,7 +529,7 @@
                     <pic:cNvPicPr preferRelativeResize="0"/>
                   </pic:nvPicPr>
                   <pic:blipFill>
-                    <a:blip r:embed="rId6"/>
+                    <a:blip r:embed="rId7"/>
                     <a:srcRect/>
                     <a:stretch>
                       <a:fillRect/>
@@ -450,7 +562,7 @@
     </w:p>
     <w:sectPr>
       <w:pgSz w:w="12240" w:h="15840"/>
-      <w:pgMar w:top="1440" w:right="1440" w:bottom="1440" w:left="1440" w:header="720" w:footer="720" w:gutter="0"/>
+      <w:pgMar w:top="284" w:right="1440" w:bottom="1440" w:left="1440" w:header="720" w:footer="720" w:gutter="0"/>
       <w:cols w:space="720"/>
     </w:sectPr>
   </w:body>

</xml_diff>